<commit_message>
ulli lagi lun di pedash
</commit_message>
<xml_diff>
--- a/Microsoft Word-Dokument (neu).docx
+++ b/Microsoft Word-Dokument (neu).docx
@@ -12,16 +12,36 @@
           <w:color w:val="4D4D4D"/>
           <w:sz w:val="27"/>
           <w:szCs w:val="27"/>
+          <w:lang w:val="en-US"/>
         </w:rPr>
       </w:pPr>
+      <w:r>
+        <w:rPr>
+          <w:rStyle w:val="TitelZchn"/>
+          <w:b/>
+          <w:lang w:val="en-US"/>
+        </w:rPr>
+        <w:t xml:space="preserve">Good version control software supports a developer's preferred workflow without imposing one particular way of working. Ideally it also works on any platform, rather than dictate what operating system or tool chain developers must use. Great version control systems facilitate a smooth and continuous flow of changes to the code rather than the frustrating </w:t>
+      </w:r>
+      <w:bookmarkStart w:id="0" w:name="_GoBack"/>
+      <w:bookmarkEnd w:id="0"/>
+      <w:r>
+        <w:rPr>
+          <w:rStyle w:val="TitelZchn"/>
+          <w:b/>
+          <w:lang w:val="en-US"/>
+        </w:rPr>
+        <w:t>and clumsy mechanism of file locking - giving the green light to one developer</w:t>
+      </w:r>
       <w:r>
         <w:rPr>
           <w:rFonts w:ascii="Segoe UI" w:hAnsi="Segoe UI" w:cs="Segoe UI"/>
           <w:color w:val="4D4D4D"/>
           <w:sz w:val="27"/>
           <w:szCs w:val="27"/>
-        </w:rPr>
-        <w:t>Good version control software supports a developer's preferred workflow without imposing one particular way of working. Ideally it also works on any platform, rather than dictate what operating system or tool chain developers must use. Great version control systems facilitate a smooth and continuous flow of changes to the code rather than the frustrating and clumsy mechanism of file locking - giving the green light to one developer at the expense of blocking the progress of others.</w:t>
+          <w:lang w:val="en-US"/>
+        </w:rPr>
+        <w:t xml:space="preserve"> at the expense of blocking the progress of others.</w:t>
       </w:r>
     </w:p>
     <w:p>
@@ -34,6 +54,7 @@
           <w:color w:val="4D4D4D"/>
           <w:sz w:val="27"/>
           <w:szCs w:val="27"/>
+          <w:lang w:val="en-US"/>
         </w:rPr>
       </w:pPr>
       <w:r>
@@ -42,6 +63,7 @@
           <w:color w:val="4D4D4D"/>
           <w:sz w:val="27"/>
           <w:szCs w:val="27"/>
+          <w:lang w:val="en-US"/>
         </w:rPr>
         <w:t>Software teams that do not use any form of version control often run into problems like not knowing which changes that have been made are available to users or the creation of incompatible changes between two unrelated pieces of work that must then be painstakingly untangled and reworked. If you're a developer who has never used version control you may have added versions to your files, perhaps with suffixes like "final" or "latest" and then had to later deal with a new final version. Perhaps you've commented out code blocks because you want to disable certain functionality without deleting the code, fearing that there may be a use for it later. Version control is a way out of these problems.</w:t>
       </w:r>
@@ -56,6 +78,7 @@
           <w:color w:val="4D4D4D"/>
           <w:sz w:val="27"/>
           <w:szCs w:val="27"/>
+          <w:lang w:val="en-US"/>
         </w:rPr>
       </w:pPr>
       <w:r>
@@ -64,8 +87,20 @@
           <w:color w:val="4D4D4D"/>
           <w:sz w:val="27"/>
           <w:szCs w:val="27"/>
-        </w:rPr>
-        <w:t>Version control software is an essential part of the every-day of the modern software team's professional practices. Individual software developers who are accustomed to working with a capable version control system in their teams typically recognize the incredible value version control also gives them even on small solo projects. Once accustomed to the powerful benefits of version control systems, many developers wouldn't consider working without it even for non-software projects.</w:t>
+          <w:lang w:val="en-US"/>
+        </w:rPr>
+        <w:t xml:space="preserve">Version control software is an essential part of the every-day of the modern software team's professional practices. Individual software developers who are accustomed to working with a capable version control system in their teams typically recognize the incredible value version control also gives them even on small solo projects. Once accustomed to the powerful </w:t>
+      </w:r>
+      <w:r>
+        <w:rPr>
+          <w:rFonts w:ascii="Segoe UI" w:hAnsi="Segoe UI" w:cs="Segoe UI"/>
+          <w:color w:val="4D4D4D"/>
+          <w:sz w:val="27"/>
+          <w:szCs w:val="27"/>
+          <w:lang w:val="en-US"/>
+        </w:rPr>
+        <w:lastRenderedPageBreak/>
+        <w:t>benefits of version control systems, many developers wouldn't consider working without it even for non-software projects.</w:t>
       </w:r>
     </w:p>
     <w:p>
@@ -74,8 +109,6 @@
           <w:lang w:val="en-US"/>
         </w:rPr>
       </w:pPr>
-      <w:bookmarkStart w:id="0" w:name="_GoBack"/>
-      <w:bookmarkEnd w:id="0"/>
     </w:p>
     <w:sectPr>
       <w:pgSz w:w="11906" w:h="16838"/>
@@ -525,6 +558,40 @@
       <w:lang w:eastAsia="de-DE"/>
     </w:rPr>
   </w:style>
+  <w:style w:type="paragraph" w:styleId="Titel">
+    <w:name w:val="Title"/>
+    <w:basedOn w:val="Standard"/>
+    <w:next w:val="Standard"/>
+    <w:link w:val="TitelZchn"/>
+    <w:uiPriority w:val="10"/>
+    <w:qFormat/>
+    <w:rsid w:val="00F12DD0"/>
+    <w:pPr>
+      <w:spacing w:after="0" w:line="240" w:lineRule="auto"/>
+      <w:contextualSpacing/>
+    </w:pPr>
+    <w:rPr>
+      <w:rFonts w:asciiTheme="majorHAnsi" w:eastAsiaTheme="majorEastAsia" w:hAnsiTheme="majorHAnsi" w:cstheme="majorBidi"/>
+      <w:spacing w:val="-10"/>
+      <w:kern w:val="28"/>
+      <w:sz w:val="56"/>
+      <w:szCs w:val="56"/>
+    </w:rPr>
+  </w:style>
+  <w:style w:type="character" w:customStyle="1" w:styleId="TitelZchn">
+    <w:name w:val="Titel Zchn"/>
+    <w:basedOn w:val="Absatz-Standardschriftart"/>
+    <w:link w:val="Titel"/>
+    <w:uiPriority w:val="10"/>
+    <w:rsid w:val="00F12DD0"/>
+    <w:rPr>
+      <w:rFonts w:asciiTheme="majorHAnsi" w:eastAsiaTheme="majorEastAsia" w:hAnsiTheme="majorHAnsi" w:cstheme="majorBidi"/>
+      <w:spacing w:val="-10"/>
+      <w:kern w:val="28"/>
+      <w:sz w:val="56"/>
+      <w:szCs w:val="56"/>
+    </w:rPr>
+  </w:style>
 </w:styles>
 </file>
 

</xml_diff>